<commit_message>
ya no mas doc
</commit_message>
<xml_diff>
--- a/docs/RequerimientosFuncionales_P3.docx
+++ b/docs/RequerimientosFuncionales_P3.docx
@@ -490,7 +490,25 @@
                 <w:szCs w:val="22"/>
                 <w:lang w:val="es-CO"/>
               </w:rPr>
-              <w:t>-Ford, siendo los pesos de los arcos la cantidad de infracciones en la ruta.</w:t>
+              <w:t>-Ford</w:t>
+            </w:r>
+            <w:r>
+              <w:rPr>
+                <w:rFonts w:ascii="Minion-Regular" w:hAnsi="Minion-Regular" w:cs="Minion-Regular"/>
+                <w:sz w:val="22"/>
+                <w:szCs w:val="22"/>
+                <w:lang w:val="es-CO"/>
+              </w:rPr>
+              <w:t xml:space="preserve"> (dependiendo de que tan conectado esté el grafo)</w:t>
+            </w:r>
+            <w:r>
+              <w:rPr>
+                <w:rFonts w:ascii="Minion-Regular" w:hAnsi="Minion-Regular" w:cs="Minion-Regular"/>
+                <w:sz w:val="22"/>
+                <w:szCs w:val="22"/>
+                <w:lang w:val="es-CO"/>
+              </w:rPr>
+              <w:t>, siendo los pesos de los arcos la cantidad de infracciones en la ruta.</w:t>
             </w:r>
           </w:p>
         </w:tc>
@@ -596,8 +614,6 @@
               </w:rPr>
               <w:t xml:space="preserve">Para este caso se tiene: </w:t>
             </w:r>
-            <w:bookmarkStart w:id="1" w:name="_GoBack"/>
-            <w:bookmarkEnd w:id="1"/>
             <w:r>
               <w:rPr>
                 <w:rFonts w:ascii="Times New Roman" w:eastAsia="Times New Roman" w:hAnsi="Times New Roman" w:cs="Times New Roman"/>
@@ -1043,7 +1059,59 @@
                 <w:sz w:val="22"/>
                 <w:szCs w:val="22"/>
               </w:rPr>
-              <w:t xml:space="preserve"> número de infracciones y posteriormente se sacan los n primeros y por medio de BFS se halla la compone</w:t>
+              <w:t xml:space="preserve"> número de infracciones y posteriormente se sacan los n primeros y por medio de</w:t>
+            </w:r>
+            <w:r>
+              <w:rPr>
+                <w:rFonts w:ascii="Times New Roman" w:eastAsia="Times New Roman" w:hAnsi="Times New Roman" w:cs="Times New Roman"/>
+                <w:sz w:val="22"/>
+                <w:szCs w:val="22"/>
+              </w:rPr>
+              <w:t xml:space="preserve">l </w:t>
+            </w:r>
+            <w:proofErr w:type="spellStart"/>
+            <w:r>
+              <w:rPr>
+                <w:rFonts w:ascii="Times New Roman" w:eastAsia="Times New Roman" w:hAnsi="Times New Roman" w:cs="Times New Roman"/>
+                <w:sz w:val="22"/>
+                <w:szCs w:val="22"/>
+              </w:rPr>
+              <w:t>Arlgoritmo</w:t>
+            </w:r>
+            <w:proofErr w:type="spellEnd"/>
+            <w:r>
+              <w:rPr>
+                <w:rFonts w:ascii="Times New Roman" w:eastAsia="Times New Roman" w:hAnsi="Times New Roman" w:cs="Times New Roman"/>
+                <w:sz w:val="22"/>
+                <w:szCs w:val="22"/>
+              </w:rPr>
+              <w:t xml:space="preserve"> de </w:t>
+            </w:r>
+            <w:proofErr w:type="spellStart"/>
+            <w:r>
+              <w:rPr>
+                <w:rFonts w:ascii="Times New Roman" w:eastAsia="Times New Roman" w:hAnsi="Times New Roman" w:cs="Times New Roman"/>
+                <w:sz w:val="22"/>
+                <w:szCs w:val="22"/>
+              </w:rPr>
+              <w:t>Kosagaru</w:t>
+            </w:r>
+            <w:proofErr w:type="spellEnd"/>
+            <w:r>
+              <w:rPr>
+                <w:rFonts w:ascii="Times New Roman" w:eastAsia="Times New Roman" w:hAnsi="Times New Roman" w:cs="Times New Roman"/>
+                <w:sz w:val="22"/>
+                <w:szCs w:val="22"/>
+              </w:rPr>
+              <w:t xml:space="preserve"> y</w:t>
+            </w:r>
+            <w:r>
+              <w:rPr>
+                <w:rFonts w:ascii="Times New Roman" w:eastAsia="Times New Roman" w:hAnsi="Times New Roman" w:cs="Times New Roman"/>
+                <w:sz w:val="22"/>
+                <w:szCs w:val="22"/>
+              </w:rPr>
+              <w:t xml:space="preserve"> BFS se halla la compone</w:t>
             </w:r>
             <w:r>
               <w:rPr>
@@ -1557,7 +1625,6 @@
           <w:sz w:val="22"/>
           <w:szCs w:val="22"/>
         </w:rPr>
-        <w:lastRenderedPageBreak/>
         <w:t>-----------------------------------------------------------------------------------------------------------------------------------------</w:t>
       </w:r>
     </w:p>
@@ -2459,6 +2526,7 @@
                 <w:sz w:val="22"/>
                 <w:szCs w:val="22"/>
               </w:rPr>
+              <w:lastRenderedPageBreak/>
               <w:t xml:space="preserve">Para hacer esto simplemente toca hacer una comparación entre la ubicación del nodo en el mapa inicial y compararla con los límites del área que se </w:t>
             </w:r>
             <w:proofErr w:type="spellStart"/>
@@ -2477,16 +2545,7 @@
                 <w:sz w:val="22"/>
                 <w:szCs w:val="22"/>
               </w:rPr>
-              <w:t xml:space="preserve"> </w:t>
-            </w:r>
-            <w:r>
-              <w:rPr>
-                <w:rFonts w:ascii="Times New Roman" w:eastAsia="Times New Roman" w:hAnsi="Times New Roman" w:cs="Times New Roman"/>
-                <w:sz w:val="22"/>
-                <w:szCs w:val="22"/>
-              </w:rPr>
-              <w:lastRenderedPageBreak/>
-              <w:t xml:space="preserve">por parámetro. Posteriormente se calcula la distancia </w:t>
+              <w:t xml:space="preserve"> por parámetro. Posteriormente se calcula la distancia </w:t>
             </w:r>
             <w:proofErr w:type="spellStart"/>
             <w:r>
@@ -3800,6 +3859,8 @@
               </w:rPr>
               <w:t>) ya que el peor caso es que el grafo esté todo conectado siendo la componente conectada más grande</w:t>
             </w:r>
+            <w:bookmarkStart w:id="1" w:name="_GoBack"/>
+            <w:bookmarkEnd w:id="1"/>
           </w:p>
         </w:tc>
       </w:tr>

</xml_diff>